<commit_message>
Update size in DSEListGeneric.java
</commit_message>
<xml_diff>
--- a/Assignment 2 Specification-Huyen.docx
+++ b/Assignment 2 Specification-Huyen.docx
@@ -207,15 +207,30 @@
         <w:t xml:space="preserve">broker </w:t>
       </w:r>
       <w:r>
-        <w:t>takes trades from individual users, and puts them in single a queue to process. Because brokers are experts at what they do, they also have a “watchlist” of which companies they recommend people buy shares for. Whilst trades should be processed on a first-in, first-out queue, some unethical brokers might decide to delay when certain trades are processed by putting them at the back of the queue</w:t>
-      </w:r>
-      <w:r>
+        <w:t xml:space="preserve">takes trades from individual users, and puts them in single a queue to process. Because brokers are experts at what they do, they also have a “watchlist” of which companies they recommend people buy shares for. </w:t>
+      </w:r>
+      <w:r>
+        <w:rPr>
+          <w:highlight w:val="yellow"/>
+        </w:rPr>
+        <w:t>Whilst trades should be processed on a first-in, first-out queue, some unethical brokers might decide to delay when certain trades are processed by putting them at the back of the queue</w:t>
+      </w:r>
+      <w:r>
+        <w:rPr>
+          <w:highlight w:val="yellow"/>
+        </w:rPr>
         <w:t xml:space="preserve"> so they could process their own trades first</w:t>
       </w:r>
       <w:r>
+        <w:rPr>
+          <w:highlight w:val="yellow"/>
+        </w:rPr>
         <w:t xml:space="preserve">. </w:t>
       </w:r>
       <w:r>
+        <w:rPr>
+          <w:highlight w:val="yellow"/>
+        </w:rPr>
         <w:t>This is what we’ll be looking at in this assignment.</w:t>
       </w:r>
     </w:p>
@@ -414,7 +429,16 @@
     </w:p>
     <w:p>
       <w:r>
-        <w:t xml:space="preserve">This assignment is an Eclipse project with existing class files that you will be required to complete in varying forms by changing method bodies, return types, creating getters, and setters. In addition to the classes you will be editing, there are a number of Junit tests that are used by a marking program to give you and indication of how well your code is working. </w:t>
+        <w:t xml:space="preserve">This assignment is an Eclipse project with existing class files that you will be required to complete in varying forms by </w:t>
+      </w:r>
+      <w:r>
+        <w:rPr>
+          <w:highlight w:val="yellow"/>
+        </w:rPr>
+        <w:t>changing method bodies, return types, creating getters, and setters.</w:t>
+      </w:r>
+      <w:r>
+        <w:t xml:space="preserve"> In addition to the classes you will be editing, there are a number of Junit tests that are used by a marking program to give you and indication of how well your code is working. </w:t>
       </w:r>
       <w:r>
         <w:t xml:space="preserve"> </w:t>
@@ -429,7 +453,13 @@
         <w:t xml:space="preserve"> should be in-line with this requirement specification, any documentation in the code itself, and passing the tests.</w:t>
       </w:r>
       <w:r>
-        <w:t xml:space="preserve"> You do not need to edit any of the test files, or the marker, we will be using our own version of them for marking. However, you may find it useful to edit the test files for debugging purposes.</w:t>
+        <w:t xml:space="preserve"> You do not need to edit any of the test files, or the marker, we will be using our own version of them for marking. However, you may find it useful to </w:t>
+      </w:r>
+      <w:r>
+        <w:rPr>
+          <w:highlight w:val="yellow"/>
+        </w:rPr>
+        <w:t>edit the test files for debugging purposes.</w:t>
       </w:r>
     </w:p>
     <w:p>
@@ -491,7 +521,16 @@
         <w:t xml:space="preserve">The first </w:t>
       </w:r>
       <w:r>
-        <w:t xml:space="preserve">will run the entire marking program and give you an overall score and marks. Go into the AssignmentMarker.java file </w:t>
+        <w:t xml:space="preserve">will run the entire marking program and give you an overall score and marks. Go into the </w:t>
+      </w:r>
+      <w:r>
+        <w:rPr>
+          <w:highlight w:val="yellow"/>
+        </w:rPr>
+        <w:t>AssignmentMarker.java file</w:t>
+      </w:r>
+      <w:r>
+        <w:t xml:space="preserve"> </w:t>
       </w:r>
       <w:r>
         <w:t>in the Junit package and run the file. The console will show you the output from the test marker. Note that you’ll see lots of things going wrong</w:t>
@@ -686,13 +725,8 @@
         </w:numPr>
       </w:pPr>
       <w:r>
-        <w:t xml:space="preserve">One installed and open, go File menu &gt; “Open Local </w:t>
-      </w:r>
-      <w:proofErr w:type="gramStart"/>
-      <w:r>
-        <w:t>Repository”</w:t>
-      </w:r>
-      <w:proofErr w:type="gramEnd"/>
+        <w:t>One installed and open, go File menu &gt; “Open Local Repository”</w:t>
+      </w:r>
     </w:p>
     <w:p>
       <w:pPr>
@@ -806,19 +840,7 @@
           <w:rPr>
             <w:rStyle w:val="Hyperlink"/>
           </w:rPr>
-          <w:t>https://docs.github.com/e</w:t>
-        </w:r>
-        <w:r>
-          <w:rPr>
-            <w:rStyle w:val="Hyperlink"/>
-          </w:rPr>
-          <w:t>n</w:t>
-        </w:r>
-        <w:r>
-          <w:rPr>
-            <w:rStyle w:val="Hyperlink"/>
-          </w:rPr>
-          <w:t>/desktop/contributing-and-collaborating-using-github-desktop/making-changes-in-a-branch/committing-and-reviewing-changes-to-your-project</w:t>
+          <w:t>https://docs.github.com/en/desktop/contributing-and-collaborating-using-github-desktop/making-changes-in-a-branch/committing-and-reviewing-changes-to-your-project</w:t>
         </w:r>
       </w:hyperlink>
       <w:r>
@@ -1498,9 +1520,18 @@
         <w:t>,</w:t>
       </w:r>
       <w:r>
-        <w:t xml:space="preserve"> and make very small changes to it</w:t>
-      </w:r>
-      <w:r>
+        <w:t xml:space="preserve"> </w:t>
+      </w:r>
+      <w:r>
+        <w:rPr>
+          <w:highlight w:val="yellow"/>
+        </w:rPr>
+        <w:t>and make very small changes to it</w:t>
+      </w:r>
+      <w:r>
+        <w:rPr>
+          <w:highlight w:val="yellow"/>
+        </w:rPr>
         <w:t xml:space="preserve"> to enable generics</w:t>
       </w:r>
       <w:r>
@@ -1513,15 +1544,15 @@
         <w:t xml:space="preserve"> </w:t>
       </w:r>
       <w:r>
-        <w:t xml:space="preserve">The generic list should use the </w:t>
-      </w:r>
-      <w:r>
-        <w:t>NodeGeneric</w:t>
-      </w:r>
-      <w:r>
-        <w:t xml:space="preserve"> class for its nodes</w:t>
-      </w:r>
-      <w:r>
+        <w:rPr>
+          <w:highlight w:val="yellow"/>
+        </w:rPr>
+        <w:t>The generic list should use the NodeGeneric class for its nodes</w:t>
+      </w:r>
+      <w:r>
+        <w:rPr>
+          <w:highlight w:val="yellow"/>
+        </w:rPr>
         <w:t>.</w:t>
       </w:r>
     </w:p>
@@ -2340,23 +2371,7 @@
           <w:b/>
           <w:bCs/>
         </w:rPr>
-        <w:t xml:space="preserve">, for example you just a large, fully </w:t>
-      </w:r>
-      <w:proofErr w:type="gramStart"/>
-      <w:r>
-        <w:rPr>
-          <w:b/>
-          <w:bCs/>
-        </w:rPr>
-        <w:t>functional</w:t>
-      </w:r>
-      <w:proofErr w:type="gramEnd"/>
-      <w:r>
-        <w:rPr>
-          <w:b/>
-          <w:bCs/>
-        </w:rPr>
-        <w:t xml:space="preserve"> and complete class in one commit, you may lose up to 50% of the marks for that element.</w:t>
+        <w:t>, for example you just a large, fully functional and complete class in one commit, you may lose up to 50% of the marks for that element.</w:t>
       </w:r>
       <w:r>
         <w:t xml:space="preserve"> Smaller/one-line functions obviously can only be committed once complete, which is perfectly fine, but for your larger elements, we need to be able to see </w:t>
@@ -2397,17 +2412,8 @@
                 <w:b/>
                 <w:bCs/>
               </w:rPr>
-              <w:t xml:space="preserve">Code passes required </w:t>
+              <w:t>Code passes required tests</w:t>
             </w:r>
-            <w:proofErr w:type="gramStart"/>
-            <w:r>
-              <w:rPr>
-                <w:b/>
-                <w:bCs/>
-              </w:rPr>
-              <w:t>tests</w:t>
-            </w:r>
-            <w:proofErr w:type="gramEnd"/>
           </w:p>
           <w:p>
             <w:r>

</xml_diff>